<commit_message>
terminados los reportes pedidos
</commit_message>
<xml_diff>
--- a/armaTuFiesta/reports/reporte5.docx
+++ b/armaTuFiesta/reports/reporte5.docx
@@ -4,7 +4,7 @@
   <w:body>
     <w:tbl>
       <w:tblPr>
-        <w:tblStyle w:val="Tablaconcuadrcula"/>
+        <w:tblStyle w:val="TableGrid"/>
         <w:tblW w:w="0" w:type="auto"/>
         <w:tblBorders>
           <w:top w:val="none" w:sz="0" w:space="0" w:color="auto"/>
@@ -126,6 +126,8 @@
       <w:pPr>
         <w:rPr>
           <w:rFonts w:ascii="Open Sans" w:hAnsi="Open Sans" w:cs="Open Sans"/>
+          <w:b/>
+          <w:bCs/>
         </w:rPr>
       </w:pPr>
       <w:r>
@@ -134,7 +136,7 @@
           <w:b/>
           <w:bCs/>
         </w:rPr>
-        <w:t>Reporte #</w:t>
+        <w:t xml:space="preserve">Reporte </w:t>
       </w:r>
       <w:r>
         <w:rPr>
@@ -142,13 +144,15 @@
           <w:b/>
           <w:bCs/>
         </w:rPr>
-        <w:t>5</w:t>
+        <w:t>a la carte</w:t>
       </w:r>
       <w:r>
         <w:rPr>
           <w:rFonts w:ascii="Open Sans" w:hAnsi="Open Sans" w:cs="Open Sans"/>
+          <w:b/>
+          <w:bCs/>
         </w:rPr>
-        <w:br/>
+        <w:t xml:space="preserve"> ({d.nombre})</w:t>
       </w:r>
     </w:p>
     <w:p>
@@ -161,42 +165,12 @@
         <w:rPr>
           <w:rFonts w:ascii="Open Sans" w:hAnsi="Open Sans" w:cs="Open Sans"/>
         </w:rPr>
-        <w:t>En el período {</w:t>
-      </w:r>
-      <w:proofErr w:type="spellStart"/>
-      <w:proofErr w:type="gramStart"/>
-      <w:r>
-        <w:rPr>
-          <w:rFonts w:ascii="Open Sans" w:hAnsi="Open Sans" w:cs="Open Sans"/>
-        </w:rPr>
-        <w:t>d.fechaInicial</w:t>
-      </w:r>
-      <w:proofErr w:type="spellEnd"/>
-      <w:proofErr w:type="gramEnd"/>
-      <w:r>
-        <w:rPr>
-          <w:rFonts w:ascii="Open Sans" w:hAnsi="Open Sans" w:cs="Open Sans"/>
-        </w:rPr>
-        <w:t>} a {</w:t>
-      </w:r>
-      <w:proofErr w:type="spellStart"/>
-      <w:r>
-        <w:rPr>
-          <w:rFonts w:ascii="Open Sans" w:hAnsi="Open Sans" w:cs="Open Sans"/>
-        </w:rPr>
-        <w:t>d.fechaFinal</w:t>
-      </w:r>
-      <w:proofErr w:type="spellEnd"/>
-      <w:r>
-        <w:rPr>
-          <w:rFonts w:ascii="Open Sans" w:hAnsi="Open Sans" w:cs="Open Sans"/>
-        </w:rPr>
-        <w:t>}</w:t>
+        <w:t>En el período {d.fechaInicial} a {d.fechaFinal}</w:t>
       </w:r>
     </w:p>
     <w:tbl>
       <w:tblPr>
-        <w:tblStyle w:val="Tablaconcuadrcula"/>
+        <w:tblStyle w:val="TableGrid"/>
         <w:tblW w:w="5000" w:type="pct"/>
         <w:tblLook w:val="04A0" w:firstRow="1" w:lastRow="0" w:firstColumn="1" w:lastColumn="0" w:noHBand="0" w:noVBand="1"/>
       </w:tblPr>
@@ -225,7 +199,7 @@
                 <w:bCs/>
                 <w:lang w:val="es-419"/>
               </w:rPr>
-              <w:t>Columna 1</w:t>
+              <w:t>{d.col1_nombre}</w:t>
             </w:r>
           </w:p>
         </w:tc>
@@ -249,7 +223,7 @@
                 <w:bCs/>
                 <w:lang w:val="es-419"/>
               </w:rPr>
-              <w:t>Columna 2</w:t>
+              <w:t>{d.col2_nombre}</w:t>
             </w:r>
           </w:p>
         </w:tc>
@@ -271,15 +245,7 @@
                 <w:rFonts w:ascii="Open Sans" w:hAnsi="Open Sans" w:cs="Open Sans"/>
                 <w:lang w:val="es-419"/>
               </w:rPr>
-              <w:t>{</w:t>
-            </w:r>
-            <w:proofErr w:type="gramStart"/>
-            <w:r>
-              <w:rPr>
-                <w:rFonts w:ascii="Open Sans" w:hAnsi="Open Sans" w:cs="Open Sans"/>
-                <w:lang w:val="es-419"/>
-              </w:rPr>
-              <w:t>d.</w:t>
+              <w:t>{d.</w:t>
             </w:r>
             <w:r>
               <w:rPr>
@@ -288,20 +254,19 @@
               </w:rPr>
               <w:t>col</w:t>
             </w:r>
-            <w:proofErr w:type="gramEnd"/>
-            <w:r>
-              <w:rPr>
-                <w:rFonts w:ascii="Open Sans" w:hAnsi="Open Sans" w:cs="Open Sans"/>
-                <w:lang w:val="es-419"/>
-              </w:rPr>
-              <w:t>1</w:t>
-            </w:r>
-            <w:r>
-              <w:rPr>
-                <w:rFonts w:ascii="Open Sans" w:hAnsi="Open Sans" w:cs="Open Sans"/>
-                <w:lang w:val="es-419"/>
-              </w:rPr>
-              <w:t>[i].</w:t>
+            <w:r>
+              <w:rPr>
+                <w:rFonts w:ascii="Open Sans" w:hAnsi="Open Sans" w:cs="Open Sans"/>
+                <w:lang w:val="es-419"/>
+              </w:rPr>
+              <w:t>[i]</w:t>
+            </w:r>
+            <w:r>
+              <w:rPr>
+                <w:rFonts w:ascii="Open Sans" w:hAnsi="Open Sans" w:cs="Open Sans"/>
+                <w:lang w:val="es-419"/>
+              </w:rPr>
+              <w:t>.</w:t>
             </w:r>
             <w:r>
               <w:rPr>
@@ -335,15 +300,7 @@
                 <w:rFonts w:ascii="Open Sans" w:hAnsi="Open Sans" w:cs="Open Sans"/>
                 <w:lang w:val="es-419"/>
               </w:rPr>
-              <w:t>{</w:t>
-            </w:r>
-            <w:proofErr w:type="gramStart"/>
-            <w:r>
-              <w:rPr>
-                <w:rFonts w:ascii="Open Sans" w:hAnsi="Open Sans" w:cs="Open Sans"/>
-                <w:lang w:val="es-419"/>
-              </w:rPr>
-              <w:t>d.</w:t>
+              <w:t>{d.</w:t>
             </w:r>
             <w:r>
               <w:rPr>
@@ -352,20 +309,19 @@
               </w:rPr>
               <w:t>col</w:t>
             </w:r>
-            <w:proofErr w:type="gramEnd"/>
-            <w:r>
-              <w:rPr>
-                <w:rFonts w:ascii="Open Sans" w:hAnsi="Open Sans" w:cs="Open Sans"/>
-                <w:lang w:val="es-419"/>
-              </w:rPr>
-              <w:t>2</w:t>
-            </w:r>
-            <w:r>
-              <w:rPr>
-                <w:rFonts w:ascii="Open Sans" w:hAnsi="Open Sans" w:cs="Open Sans"/>
-                <w:lang w:val="es-419"/>
-              </w:rPr>
-              <w:t>[i].</w:t>
+            <w:r>
+              <w:rPr>
+                <w:rFonts w:ascii="Open Sans" w:hAnsi="Open Sans" w:cs="Open Sans"/>
+                <w:lang w:val="es-419"/>
+              </w:rPr>
+              <w:t>[i]</w:t>
+            </w:r>
+            <w:r>
+              <w:rPr>
+                <w:rFonts w:ascii="Open Sans" w:hAnsi="Open Sans" w:cs="Open Sans"/>
+                <w:lang w:val="es-419"/>
+              </w:rPr>
+              <w:t>.</w:t>
             </w:r>
             <w:r>
               <w:rPr>
@@ -401,37 +357,35 @@
                 <w:rFonts w:ascii="Open Sans" w:hAnsi="Open Sans" w:cs="Open Sans"/>
                 <w:lang w:val="es-419"/>
               </w:rPr>
-              <w:t>{</w:t>
-            </w:r>
-            <w:proofErr w:type="gramStart"/>
-            <w:r>
-              <w:rPr>
-                <w:rFonts w:ascii="Open Sans" w:hAnsi="Open Sans" w:cs="Open Sans"/>
-                <w:lang w:val="es-419"/>
-              </w:rPr>
-              <w:t>d.</w:t>
-            </w:r>
-            <w:r>
-              <w:rPr>
-                <w:rFonts w:ascii="Open Sans" w:hAnsi="Open Sans" w:cs="Open Sans"/>
-                <w:lang w:val="es-419"/>
-              </w:rPr>
-              <w:t>col</w:t>
-            </w:r>
-            <w:proofErr w:type="gramEnd"/>
-            <w:r>
-              <w:rPr>
-                <w:rFonts w:ascii="Open Sans" w:hAnsi="Open Sans" w:cs="Open Sans"/>
-                <w:lang w:val="es-419"/>
-              </w:rPr>
-              <w:t>1</w:t>
-            </w:r>
-            <w:r>
-              <w:rPr>
-                <w:rFonts w:ascii="Open Sans" w:hAnsi="Open Sans" w:cs="Open Sans"/>
-                <w:lang w:val="es-419"/>
-              </w:rPr>
-              <w:t>[i+1].</w:t>
+              <w:t>{d.</w:t>
+            </w:r>
+            <w:r>
+              <w:rPr>
+                <w:rFonts w:ascii="Open Sans" w:hAnsi="Open Sans" w:cs="Open Sans"/>
+                <w:lang w:val="es-419"/>
+              </w:rPr>
+              <w:t>col[i</w:t>
+            </w:r>
+            <w:r>
+              <w:rPr>
+                <w:rFonts w:ascii="Open Sans" w:hAnsi="Open Sans" w:cs="Open Sans"/>
+                <w:lang w:val="es-419"/>
+              </w:rPr>
+              <w:t>+1</w:t>
+            </w:r>
+            <w:r>
+              <w:rPr>
+                <w:rFonts w:ascii="Open Sans" w:hAnsi="Open Sans" w:cs="Open Sans"/>
+                <w:lang w:val="es-419"/>
+              </w:rPr>
+              <w:t>]</w:t>
+            </w:r>
+            <w:r>
+              <w:rPr>
+                <w:rFonts w:ascii="Open Sans" w:hAnsi="Open Sans" w:cs="Open Sans"/>
+                <w:lang w:val="es-419"/>
+              </w:rPr>
+              <w:t>.</w:t>
             </w:r>
             <w:r>
               <w:rPr>
@@ -465,37 +419,35 @@
                 <w:rFonts w:ascii="Open Sans" w:hAnsi="Open Sans" w:cs="Open Sans"/>
                 <w:lang w:val="es-419"/>
               </w:rPr>
-              <w:t>{</w:t>
-            </w:r>
-            <w:proofErr w:type="gramStart"/>
-            <w:r>
-              <w:rPr>
-                <w:rFonts w:ascii="Open Sans" w:hAnsi="Open Sans" w:cs="Open Sans"/>
-                <w:lang w:val="es-419"/>
-              </w:rPr>
-              <w:t>d.</w:t>
-            </w:r>
-            <w:r>
-              <w:rPr>
-                <w:rFonts w:ascii="Open Sans" w:hAnsi="Open Sans" w:cs="Open Sans"/>
-                <w:lang w:val="es-419"/>
-              </w:rPr>
-              <w:t>col</w:t>
-            </w:r>
-            <w:proofErr w:type="gramEnd"/>
-            <w:r>
-              <w:rPr>
-                <w:rFonts w:ascii="Open Sans" w:hAnsi="Open Sans" w:cs="Open Sans"/>
-                <w:lang w:val="es-419"/>
-              </w:rPr>
-              <w:t>2</w:t>
-            </w:r>
-            <w:r>
-              <w:rPr>
-                <w:rFonts w:ascii="Open Sans" w:hAnsi="Open Sans" w:cs="Open Sans"/>
-                <w:lang w:val="es-419"/>
-              </w:rPr>
-              <w:t>[i+1].</w:t>
+              <w:t>{d.</w:t>
+            </w:r>
+            <w:r>
+              <w:rPr>
+                <w:rFonts w:ascii="Open Sans" w:hAnsi="Open Sans" w:cs="Open Sans"/>
+                <w:lang w:val="es-419"/>
+              </w:rPr>
+              <w:t>col[i</w:t>
+            </w:r>
+            <w:r>
+              <w:rPr>
+                <w:rFonts w:ascii="Open Sans" w:hAnsi="Open Sans" w:cs="Open Sans"/>
+                <w:lang w:val="es-419"/>
+              </w:rPr>
+              <w:t>+1</w:t>
+            </w:r>
+            <w:r>
+              <w:rPr>
+                <w:rFonts w:ascii="Open Sans" w:hAnsi="Open Sans" w:cs="Open Sans"/>
+                <w:lang w:val="es-419"/>
+              </w:rPr>
+              <w:t>]</w:t>
+            </w:r>
+            <w:r>
+              <w:rPr>
+                <w:rFonts w:ascii="Open Sans" w:hAnsi="Open Sans" w:cs="Open Sans"/>
+                <w:lang w:val="es-419"/>
+              </w:rPr>
+              <w:t>.</w:t>
             </w:r>
             <w:r>
               <w:rPr>
@@ -931,13 +883,13 @@
     <w:name w:val="Normal"/>
     <w:qFormat/>
   </w:style>
-  <w:style w:type="character" w:default="1" w:styleId="Fuentedeprrafopredeter">
+  <w:style w:type="character" w:default="1" w:styleId="DefaultParagraphFont">
     <w:name w:val="Default Paragraph Font"/>
     <w:uiPriority w:val="1"/>
     <w:semiHidden/>
     <w:unhideWhenUsed/>
   </w:style>
-  <w:style w:type="table" w:default="1" w:styleId="Tablanormal">
+  <w:style w:type="table" w:default="1" w:styleId="TableNormal">
     <w:name w:val="Normal Table"/>
     <w:uiPriority w:val="99"/>
     <w:semiHidden/>
@@ -952,15 +904,15 @@
       </w:tblCellMar>
     </w:tblPr>
   </w:style>
-  <w:style w:type="numbering" w:default="1" w:styleId="Sinlista">
+  <w:style w:type="numbering" w:default="1" w:styleId="NoList">
     <w:name w:val="No List"/>
     <w:uiPriority w:val="99"/>
     <w:semiHidden/>
     <w:unhideWhenUsed/>
   </w:style>
-  <w:style w:type="table" w:styleId="Tablaconcuadrcula">
+  <w:style w:type="table" w:styleId="TableGrid">
     <w:name w:val="Table Grid"/>
-    <w:basedOn w:val="Tablanormal"/>
+    <w:basedOn w:val="TableNormal"/>
     <w:uiPriority w:val="39"/>
     <w:rsid w:val="00B81201"/>
     <w:pPr>
@@ -977,7 +929,7 @@
       </w:tblBorders>
     </w:tblPr>
   </w:style>
-  <w:style w:type="paragraph" w:styleId="Prrafodelista">
+  <w:style w:type="paragraph" w:styleId="ListParagraph">
     <w:name w:val="List Paragraph"/>
     <w:basedOn w:val="Normal"/>
     <w:uiPriority w:val="34"/>

</xml_diff>